<commit_message>
Agregar EX05: Uso del LCD 1602
Agrega EX05 para manipular el LCD 1602
Agrega conexión en diagrama del EX04
Formateos menores en otros EX0x
</commit_message>
<xml_diff>
--- a/EX01_LED/Guia/EX01_LED.docx
+++ b/EX01_LED/Guia/EX01_LED.docx
@@ -7,11 +7,11 @@
         <w:tblStyle w:val="Tablaconcuadrcula"/>
         <w:tblW w:w="8978" w:type="dxa"/>
         <w:jc w:val="left"/>
-        <w:tblInd w:w="-84" w:type="dxa"/>
+        <w:tblInd w:w="-89" w:type="dxa"/>
         <w:tblBorders/>
         <w:tblCellMar>
           <w:top w:w="58" w:type="dxa"/>
-          <w:left w:w="24" w:type="dxa"/>
+          <w:left w:w="19" w:type="dxa"/>
           <w:bottom w:w="58" w:type="dxa"/>
           <w:right w:w="58" w:type="dxa"/>
         </w:tblCellMar>
@@ -27,7 +27,7 @@
             <w:tcBorders/>
             <w:shd w:color="auto" w:fill="DDD9C3" w:themeFill="background2" w:themeFillShade="e6" w:val="clear"/>
             <w:tcMar>
-              <w:left w:w="24" w:type="dxa"/>
+              <w:left w:w="19" w:type="dxa"/>
             </w:tcMar>
           </w:tcPr>
           <w:p>
@@ -59,7 +59,7 @@
             </w:tcBorders>
             <w:shd w:fill="auto" w:val="clear"/>
             <w:tcMar>
-              <w:left w:w="24" w:type="dxa"/>
+              <w:left w:w="19" w:type="dxa"/>
             </w:tcMar>
           </w:tcPr>
           <w:p>
@@ -96,7 +96,7 @@
             </w:tcBorders>
             <w:shd w:color="auto" w:fill="DDD9C3" w:themeFill="background2" w:themeFillShade="e6" w:val="clear"/>
             <w:tcMar>
-              <w:left w:w="24" w:type="dxa"/>
+              <w:left w:w="19" w:type="dxa"/>
             </w:tcMar>
           </w:tcPr>
           <w:p>
@@ -128,7 +128,7 @@
             </w:tcBorders>
             <w:shd w:fill="auto" w:val="clear"/>
             <w:tcMar>
-              <w:left w:w="24" w:type="dxa"/>
+              <w:left w:w="19" w:type="dxa"/>
             </w:tcMar>
           </w:tcPr>
           <w:p>
@@ -138,14 +138,10 @@
               <w:jc w:val="center"/>
             </w:pPr>
             <w:r>
-              <w:rPr>
-                <w:rFonts w:ascii="Arial" w:hAnsi="Arial"/>
-                <w:sz w:val="18"/>
-                <w:szCs w:val="18"/>
-              </w:rPr>
+              <w:rPr/>
               <w:drawing>
                 <wp:inline distT="0" distB="0" distL="0" distR="0">
-                  <wp:extent cx="5645785" cy="3735705"/>
+                  <wp:extent cx="5645785" cy="3735070"/>
                   <wp:effectExtent l="0" t="0" r="0" b="0"/>
                   <wp:docPr id="1" name="Picture" descr=""/>
                   <wp:cNvGraphicFramePr>
@@ -169,7 +165,7 @@
                         <pic:spPr bwMode="auto">
                           <a:xfrm>
                             <a:off x="0" y="0"/>
-                            <a:ext cx="5645785" cy="3735705"/>
+                            <a:ext cx="5645785" cy="3735070"/>
                           </a:xfrm>
                           <a:prstGeom prst="rect">
                             <a:avLst/>
@@ -218,7 +214,7 @@
             </w:tcBorders>
             <w:shd w:color="auto" w:fill="DDD9C3" w:themeFill="background2" w:themeFillShade="e6" w:val="clear"/>
             <w:tcMar>
-              <w:left w:w="24" w:type="dxa"/>
+              <w:left w:w="19" w:type="dxa"/>
             </w:tcMar>
           </w:tcPr>
           <w:p>
@@ -250,7 +246,7 @@
             </w:tcBorders>
             <w:shd w:fill="auto" w:val="clear"/>
             <w:tcMar>
-              <w:left w:w="24" w:type="dxa"/>
+              <w:left w:w="19" w:type="dxa"/>
             </w:tcMar>
           </w:tcPr>
           <w:p>
@@ -279,7 +275,7 @@
             <w:r>
               <w:rPr>
                 <w:rFonts w:eastAsia="Times New Roman" w:cs="Courier New" w:ascii="Courier 10 Pitch" w:hAnsi="Courier 10 Pitch"/>
-                <w:color w:val="696969"/>
+                <w:color w:val="auto"/>
                 <w:sz w:val="18"/>
                 <w:szCs w:val="18"/>
                 <w:lang w:eastAsia="es-CL"/>
@@ -314,7 +310,7 @@
             <w:r>
               <w:rPr>
                 <w:rFonts w:eastAsia="Times New Roman" w:cs="Courier New" w:ascii="Courier 10 Pitch" w:hAnsi="Courier 10 Pitch"/>
-                <w:color w:val="696969"/>
+                <w:color w:val="auto"/>
                 <w:sz w:val="18"/>
                 <w:szCs w:val="18"/>
                 <w:lang w:eastAsia="es-CL"/>
@@ -324,7 +320,7 @@
             <w:r>
               <w:rPr>
                 <w:rFonts w:eastAsia="Times New Roman" w:cs="Courier New" w:ascii="Courier 10 Pitch" w:hAnsi="Courier 10 Pitch"/>
-                <w:color w:val="696969"/>
+                <w:color w:val="auto"/>
                 <w:sz w:val="18"/>
                 <w:szCs w:val="18"/>
                 <w:lang w:eastAsia="es-CL"/>
@@ -359,7 +355,7 @@
             <w:r>
               <w:rPr>
                 <w:rFonts w:eastAsia="Times New Roman" w:cs="Courier New" w:ascii="Courier 10 Pitch" w:hAnsi="Courier 10 Pitch"/>
-                <w:color w:val="696969"/>
+                <w:color w:val="auto"/>
                 <w:sz w:val="18"/>
                 <w:szCs w:val="18"/>
                 <w:lang w:eastAsia="es-CL"/>
@@ -369,7 +365,7 @@
             <w:r>
               <w:rPr>
                 <w:rFonts w:eastAsia="Times New Roman" w:cs="Courier New" w:ascii="Courier 10 Pitch" w:hAnsi="Courier 10 Pitch"/>
-                <w:color w:val="696969"/>
+                <w:color w:val="auto"/>
                 <w:sz w:val="18"/>
                 <w:szCs w:val="18"/>
                 <w:lang w:eastAsia="es-CL"/>
@@ -405,14 +401,14 @@
                 <w:sz w:val="18"/>
                 <w:szCs w:val="18"/>
                 <w:rFonts w:ascii="Courier 10 Pitch" w:hAnsi="Courier 10 Pitch" w:eastAsia="Times New Roman" w:cs="Courier New"/>
-                <w:color w:val="000000"/>
+                <w:color w:val="auto"/>
                 <w:lang w:val="es-CL" w:eastAsia="es-CL" w:bidi="ar-SA"/>
               </w:rPr>
             </w:pPr>
             <w:r>
               <w:rPr>
                 <w:rFonts w:eastAsia="Times New Roman" w:cs="Courier New" w:ascii="Courier 10 Pitch" w:hAnsi="Courier 10 Pitch"/>
-                <w:color w:val="000000"/>
+                <w:color w:val="auto"/>
                 <w:sz w:val="18"/>
                 <w:szCs w:val="18"/>
                 <w:lang w:val="es-CL" w:eastAsia="es-CL" w:bidi="ar-SA"/>
@@ -448,7 +444,7 @@
                 <w:rFonts w:eastAsia="Times New Roman" w:cs="Courier New" w:ascii="Courier 10 Pitch" w:hAnsi="Courier 10 Pitch"/>
                 <w:b/>
                 <w:bCs/>
-                <w:color w:val="800000"/>
+                <w:color w:val="auto"/>
                 <w:sz w:val="18"/>
                 <w:szCs w:val="18"/>
                 <w:lang w:eastAsia="es-CL"/>
@@ -458,7 +454,7 @@
             <w:r>
               <w:rPr>
                 <w:rFonts w:eastAsia="Times New Roman" w:cs="Courier New" w:ascii="Courier 10 Pitch" w:hAnsi="Courier 10 Pitch"/>
-                <w:color w:val="000000"/>
+                <w:color w:val="auto"/>
                 <w:sz w:val="18"/>
                 <w:szCs w:val="18"/>
                 <w:lang w:eastAsia="es-CL"/>
@@ -468,7 +464,7 @@
             <w:r>
               <w:rPr>
                 <w:rFonts w:eastAsia="Times New Roman" w:cs="Courier New" w:ascii="Courier 10 Pitch" w:hAnsi="Courier 10 Pitch"/>
-                <w:color w:val="808030"/>
+                <w:color w:val="auto"/>
                 <w:sz w:val="18"/>
                 <w:szCs w:val="18"/>
                 <w:lang w:eastAsia="es-CL"/>
@@ -478,7 +474,7 @@
             <w:r>
               <w:rPr>
                 <w:rFonts w:eastAsia="Times New Roman" w:cs="Courier New" w:ascii="Courier 10 Pitch" w:hAnsi="Courier 10 Pitch"/>
-                <w:color w:val="000000"/>
+                <w:color w:val="auto"/>
                 <w:sz w:val="18"/>
                 <w:szCs w:val="18"/>
                 <w:lang w:eastAsia="es-CL"/>
@@ -488,7 +484,7 @@
             <w:r>
               <w:rPr>
                 <w:rFonts w:eastAsia="Times New Roman" w:cs="Courier New" w:ascii="Courier 10 Pitch" w:hAnsi="Courier 10 Pitch"/>
-                <w:color w:val="008C00"/>
+                <w:color w:val="auto"/>
                 <w:sz w:val="18"/>
                 <w:szCs w:val="18"/>
                 <w:lang w:eastAsia="es-CL"/>
@@ -498,7 +494,7 @@
             <w:r>
               <w:rPr>
                 <w:rFonts w:eastAsia="Times New Roman" w:cs="Courier New" w:ascii="Courier 10 Pitch" w:hAnsi="Courier 10 Pitch"/>
-                <w:color w:val="800080"/>
+                <w:color w:val="auto"/>
                 <w:sz w:val="18"/>
                 <w:szCs w:val="18"/>
                 <w:lang w:eastAsia="es-CL"/>
@@ -508,7 +504,7 @@
             <w:r>
               <w:rPr>
                 <w:rFonts w:eastAsia="Times New Roman" w:cs="Courier New" w:ascii="Courier 10 Pitch" w:hAnsi="Courier 10 Pitch"/>
-                <w:color w:val="000000"/>
+                <w:color w:val="auto"/>
                 <w:sz w:val="18"/>
                 <w:szCs w:val="18"/>
                 <w:lang w:eastAsia="es-CL"/>
@@ -518,7 +514,7 @@
             <w:r>
               <w:rPr>
                 <w:rFonts w:eastAsia="Times New Roman" w:cs="Courier New" w:ascii="Courier 10 Pitch" w:hAnsi="Courier 10 Pitch"/>
-                <w:color w:val="696969"/>
+                <w:color w:val="auto"/>
                 <w:sz w:val="18"/>
                 <w:szCs w:val="18"/>
                 <w:lang w:eastAsia="es-CL"/>
@@ -554,14 +550,14 @@
                 <w:sz w:val="18"/>
                 <w:szCs w:val="18"/>
                 <w:rFonts w:ascii="Courier 10 Pitch" w:hAnsi="Courier 10 Pitch" w:eastAsia="Times New Roman" w:cs="Courier New"/>
-                <w:color w:val="000000"/>
+                <w:color w:val="auto"/>
                 <w:lang w:val="es-CL" w:eastAsia="es-CL" w:bidi="ar-SA"/>
               </w:rPr>
             </w:pPr>
             <w:r>
               <w:rPr>
                 <w:rFonts w:eastAsia="Times New Roman" w:cs="Courier New" w:ascii="Courier 10 Pitch" w:hAnsi="Courier 10 Pitch"/>
-                <w:color w:val="000000"/>
+                <w:color w:val="auto"/>
                 <w:sz w:val="18"/>
                 <w:szCs w:val="18"/>
                 <w:lang w:val="es-CL" w:eastAsia="es-CL" w:bidi="ar-SA"/>
@@ -595,7 +591,7 @@
             <w:r>
               <w:rPr>
                 <w:rFonts w:eastAsia="Times New Roman" w:cs="Courier New" w:ascii="Courier 10 Pitch" w:hAnsi="Courier 10 Pitch"/>
-                <w:color w:val="696969"/>
+                <w:color w:val="auto"/>
                 <w:sz w:val="18"/>
                 <w:szCs w:val="18"/>
                 <w:lang w:eastAsia="es-CL"/>
@@ -632,7 +628,7 @@
                 <w:rFonts w:eastAsia="Times New Roman" w:cs="Courier New" w:ascii="Courier 10 Pitch" w:hAnsi="Courier 10 Pitch"/>
                 <w:b/>
                 <w:bCs/>
-                <w:color w:val="800000"/>
+                <w:color w:val="auto"/>
                 <w:sz w:val="18"/>
                 <w:szCs w:val="18"/>
                 <w:lang w:eastAsia="es-CL"/>
@@ -642,7 +638,7 @@
             <w:r>
               <w:rPr>
                 <w:rFonts w:eastAsia="Times New Roman" w:cs="Courier New" w:ascii="Courier 10 Pitch" w:hAnsi="Courier 10 Pitch"/>
-                <w:color w:val="000000"/>
+                <w:color w:val="auto"/>
                 <w:sz w:val="18"/>
                 <w:szCs w:val="18"/>
                 <w:lang w:eastAsia="es-CL"/>
@@ -652,7 +648,7 @@
             <w:r>
               <w:rPr>
                 <w:rFonts w:eastAsia="Times New Roman" w:cs="Courier New" w:ascii="Courier 10 Pitch" w:hAnsi="Courier 10 Pitch"/>
-                <w:color w:val="808030"/>
+                <w:color w:val="auto"/>
                 <w:sz w:val="18"/>
                 <w:szCs w:val="18"/>
                 <w:lang w:eastAsia="es-CL"/>
@@ -662,7 +658,7 @@
             <w:r>
               <w:rPr>
                 <w:rFonts w:eastAsia="Times New Roman" w:cs="Courier New" w:ascii="Courier 10 Pitch" w:hAnsi="Courier 10 Pitch"/>
-                <w:color w:val="000000"/>
+                <w:color w:val="auto"/>
                 <w:sz w:val="18"/>
                 <w:szCs w:val="18"/>
                 <w:lang w:eastAsia="es-CL"/>
@@ -672,7 +668,7 @@
             <w:r>
               <w:rPr>
                 <w:rFonts w:eastAsia="Times New Roman" w:cs="Courier New" w:ascii="Courier 10 Pitch" w:hAnsi="Courier 10 Pitch"/>
-                <w:color w:val="800080"/>
+                <w:color w:val="auto"/>
                 <w:sz w:val="18"/>
                 <w:szCs w:val="18"/>
                 <w:lang w:eastAsia="es-CL"/>
@@ -682,7 +678,7 @@
             <w:r>
               <w:rPr>
                 <w:rFonts w:eastAsia="Times New Roman" w:cs="Courier New" w:ascii="Courier 10 Pitch" w:hAnsi="Courier 10 Pitch"/>
-                <w:color w:val="000000"/>
+                <w:color w:val="auto"/>
                 <w:sz w:val="18"/>
                 <w:szCs w:val="18"/>
                 <w:lang w:eastAsia="es-CL"/>
@@ -717,7 +713,7 @@
             <w:r>
               <w:rPr>
                 <w:rFonts w:eastAsia="Times New Roman" w:cs="Courier New" w:ascii="Courier 10 Pitch" w:hAnsi="Courier 10 Pitch"/>
-                <w:color w:val="000000"/>
+                <w:color w:val="auto"/>
                 <w:sz w:val="18"/>
                 <w:szCs w:val="18"/>
                 <w:lang w:eastAsia="es-CL"/>
@@ -727,7 +723,7 @@
             <w:r>
               <w:rPr>
                 <w:rFonts w:eastAsia="Times New Roman" w:cs="Courier New" w:ascii="Courier 10 Pitch" w:hAnsi="Courier 10 Pitch"/>
-                <w:color w:val="000000"/>
+                <w:color w:val="auto"/>
                 <w:sz w:val="18"/>
                 <w:szCs w:val="18"/>
                 <w:lang w:eastAsia="es-CL"/>
@@ -737,7 +733,7 @@
             <w:r>
               <w:rPr>
                 <w:rFonts w:eastAsia="Times New Roman" w:cs="Courier New" w:ascii="Courier 10 Pitch" w:hAnsi="Courier 10 Pitch"/>
-                <w:color w:val="808030"/>
+                <w:color w:val="auto"/>
                 <w:sz w:val="18"/>
                 <w:szCs w:val="18"/>
                 <w:lang w:eastAsia="es-CL"/>
@@ -747,7 +743,7 @@
             <w:r>
               <w:rPr>
                 <w:rFonts w:eastAsia="Times New Roman" w:cs="Courier New" w:ascii="Courier 10 Pitch" w:hAnsi="Courier 10 Pitch"/>
-                <w:color w:val="000000"/>
+                <w:color w:val="auto"/>
                 <w:sz w:val="18"/>
                 <w:szCs w:val="18"/>
                 <w:lang w:eastAsia="es-CL"/>
@@ -757,7 +753,7 @@
             <w:r>
               <w:rPr>
                 <w:rFonts w:eastAsia="Times New Roman" w:cs="Courier New" w:ascii="Courier 10 Pitch" w:hAnsi="Courier 10 Pitch"/>
-                <w:color w:val="808030"/>
+                <w:color w:val="auto"/>
                 <w:sz w:val="18"/>
                 <w:szCs w:val="18"/>
                 <w:lang w:eastAsia="es-CL"/>
@@ -767,7 +763,7 @@
             <w:r>
               <w:rPr>
                 <w:rFonts w:eastAsia="Times New Roman" w:cs="Courier New" w:ascii="Courier 10 Pitch" w:hAnsi="Courier 10 Pitch"/>
-                <w:color w:val="000000"/>
+                <w:color w:val="auto"/>
                 <w:sz w:val="18"/>
                 <w:szCs w:val="18"/>
                 <w:lang w:eastAsia="es-CL"/>
@@ -777,7 +773,7 @@
             <w:r>
               <w:rPr>
                 <w:rFonts w:eastAsia="Times New Roman" w:cs="Courier New" w:ascii="Courier 10 Pitch" w:hAnsi="Courier 10 Pitch"/>
-                <w:color w:val="808030"/>
+                <w:color w:val="auto"/>
                 <w:sz w:val="18"/>
                 <w:szCs w:val="18"/>
                 <w:lang w:eastAsia="es-CL"/>
@@ -787,7 +783,7 @@
             <w:r>
               <w:rPr>
                 <w:rFonts w:eastAsia="Times New Roman" w:cs="Courier New" w:ascii="Courier 10 Pitch" w:hAnsi="Courier 10 Pitch"/>
-                <w:color w:val="800080"/>
+                <w:color w:val="auto"/>
                 <w:sz w:val="18"/>
                 <w:szCs w:val="18"/>
                 <w:lang w:eastAsia="es-CL"/>
@@ -797,7 +793,7 @@
             <w:r>
               <w:rPr>
                 <w:rFonts w:eastAsia="Times New Roman" w:cs="Courier New" w:ascii="Courier 10 Pitch" w:hAnsi="Courier 10 Pitch"/>
-                <w:color w:val="000000"/>
+                <w:color w:val="auto"/>
                 <w:sz w:val="18"/>
                 <w:szCs w:val="18"/>
                 <w:lang w:eastAsia="es-CL"/>
@@ -807,7 +803,7 @@
             <w:r>
               <w:rPr>
                 <w:rFonts w:eastAsia="Times New Roman" w:cs="Courier New" w:ascii="Courier 10 Pitch" w:hAnsi="Courier 10 Pitch"/>
-                <w:color w:val="696969"/>
+                <w:color w:val="auto"/>
                 <w:sz w:val="18"/>
                 <w:szCs w:val="18"/>
                 <w:lang w:eastAsia="es-CL"/>
@@ -842,7 +838,7 @@
             <w:r>
               <w:rPr>
                 <w:rFonts w:eastAsia="Times New Roman" w:cs="Courier New" w:ascii="Courier 10 Pitch" w:hAnsi="Courier 10 Pitch"/>
-                <w:color w:val="800080"/>
+                <w:color w:val="auto"/>
                 <w:sz w:val="18"/>
                 <w:szCs w:val="18"/>
                 <w:lang w:eastAsia="es-CL"/>
@@ -878,14 +874,14 @@
                 <w:sz w:val="18"/>
                 <w:szCs w:val="18"/>
                 <w:rFonts w:ascii="Courier 10 Pitch" w:hAnsi="Courier 10 Pitch" w:eastAsia="Times New Roman" w:cs="Courier New"/>
-                <w:color w:val="000000"/>
+                <w:color w:val="auto"/>
                 <w:lang w:val="es-CL" w:eastAsia="es-CL" w:bidi="ar-SA"/>
               </w:rPr>
             </w:pPr>
             <w:r>
               <w:rPr>
                 <w:rFonts w:eastAsia="Times New Roman" w:cs="Courier New" w:ascii="Courier 10 Pitch" w:hAnsi="Courier 10 Pitch"/>
-                <w:color w:val="000000"/>
+                <w:color w:val="auto"/>
                 <w:sz w:val="18"/>
                 <w:szCs w:val="18"/>
                 <w:lang w:val="es-CL" w:eastAsia="es-CL" w:bidi="ar-SA"/>
@@ -919,7 +915,7 @@
             <w:r>
               <w:rPr>
                 <w:rFonts w:eastAsia="Times New Roman" w:cs="Courier New" w:ascii="Courier 10 Pitch" w:hAnsi="Courier 10 Pitch"/>
-                <w:color w:val="696969"/>
+                <w:color w:val="auto"/>
                 <w:sz w:val="18"/>
                 <w:szCs w:val="18"/>
                 <w:lang w:eastAsia="es-CL"/>
@@ -956,7 +952,7 @@
                 <w:rFonts w:eastAsia="Times New Roman" w:cs="Courier New" w:ascii="Courier 10 Pitch" w:hAnsi="Courier 10 Pitch"/>
                 <w:b/>
                 <w:bCs/>
-                <w:color w:val="800000"/>
+                <w:color w:val="auto"/>
                 <w:sz w:val="18"/>
                 <w:szCs w:val="18"/>
                 <w:lang w:eastAsia="es-CL"/>
@@ -966,7 +962,7 @@
             <w:r>
               <w:rPr>
                 <w:rFonts w:eastAsia="Times New Roman" w:cs="Courier New" w:ascii="Courier 10 Pitch" w:hAnsi="Courier 10 Pitch"/>
-                <w:color w:val="000000"/>
+                <w:color w:val="auto"/>
                 <w:sz w:val="18"/>
                 <w:szCs w:val="18"/>
                 <w:lang w:eastAsia="es-CL"/>
@@ -976,7 +972,7 @@
             <w:r>
               <w:rPr>
                 <w:rFonts w:eastAsia="Times New Roman" w:cs="Courier New" w:ascii="Courier 10 Pitch" w:hAnsi="Courier 10 Pitch"/>
-                <w:color w:val="808030"/>
+                <w:color w:val="auto"/>
                 <w:sz w:val="18"/>
                 <w:szCs w:val="18"/>
                 <w:lang w:eastAsia="es-CL"/>
@@ -986,7 +982,7 @@
             <w:r>
               <w:rPr>
                 <w:rFonts w:eastAsia="Times New Roman" w:cs="Courier New" w:ascii="Courier 10 Pitch" w:hAnsi="Courier 10 Pitch"/>
-                <w:color w:val="000000"/>
+                <w:color w:val="auto"/>
                 <w:sz w:val="18"/>
                 <w:szCs w:val="18"/>
                 <w:lang w:eastAsia="es-CL"/>
@@ -996,7 +992,7 @@
             <w:r>
               <w:rPr>
                 <w:rFonts w:eastAsia="Times New Roman" w:cs="Courier New" w:ascii="Courier 10 Pitch" w:hAnsi="Courier 10 Pitch"/>
-                <w:color w:val="800080"/>
+                <w:color w:val="auto"/>
                 <w:sz w:val="18"/>
                 <w:szCs w:val="18"/>
                 <w:lang w:eastAsia="es-CL"/>
@@ -1031,7 +1027,7 @@
             <w:r>
               <w:rPr>
                 <w:rFonts w:eastAsia="Times New Roman" w:cs="Courier New" w:ascii="Courier 10 Pitch" w:hAnsi="Courier 10 Pitch"/>
-                <w:color w:val="000000"/>
+                <w:color w:val="auto"/>
                 <w:sz w:val="18"/>
                 <w:szCs w:val="18"/>
                 <w:lang w:eastAsia="es-CL"/>
@@ -1041,7 +1037,7 @@
             <w:r>
               <w:rPr>
                 <w:rFonts w:eastAsia="Times New Roman" w:cs="Courier New" w:ascii="Courier 10 Pitch" w:hAnsi="Courier 10 Pitch"/>
-                <w:color w:val="000000"/>
+                <w:color w:val="auto"/>
                 <w:sz w:val="18"/>
                 <w:szCs w:val="18"/>
                 <w:lang w:eastAsia="es-CL"/>
@@ -1051,7 +1047,7 @@
             <w:r>
               <w:rPr>
                 <w:rFonts w:eastAsia="Times New Roman" w:cs="Courier New" w:ascii="Courier 10 Pitch" w:hAnsi="Courier 10 Pitch"/>
-                <w:color w:val="808030"/>
+                <w:color w:val="auto"/>
                 <w:sz w:val="18"/>
                 <w:szCs w:val="18"/>
                 <w:lang w:eastAsia="es-CL"/>
@@ -1061,7 +1057,7 @@
             <w:r>
               <w:rPr>
                 <w:rFonts w:eastAsia="Times New Roman" w:cs="Courier New" w:ascii="Courier 10 Pitch" w:hAnsi="Courier 10 Pitch"/>
-                <w:color w:val="000000"/>
+                <w:color w:val="auto"/>
                 <w:sz w:val="18"/>
                 <w:szCs w:val="18"/>
                 <w:lang w:eastAsia="es-CL"/>
@@ -1071,7 +1067,7 @@
             <w:r>
               <w:rPr>
                 <w:rFonts w:eastAsia="Times New Roman" w:cs="Courier New" w:ascii="Courier 10 Pitch" w:hAnsi="Courier 10 Pitch"/>
-                <w:color w:val="808030"/>
+                <w:color w:val="auto"/>
                 <w:sz w:val="18"/>
                 <w:szCs w:val="18"/>
                 <w:lang w:eastAsia="es-CL"/>
@@ -1081,7 +1077,7 @@
             <w:r>
               <w:rPr>
                 <w:rFonts w:eastAsia="Times New Roman" w:cs="Courier New" w:ascii="Courier 10 Pitch" w:hAnsi="Courier 10 Pitch"/>
-                <w:color w:val="000000"/>
+                <w:color w:val="auto"/>
                 <w:sz w:val="18"/>
                 <w:szCs w:val="18"/>
                 <w:lang w:eastAsia="es-CL"/>
@@ -1091,7 +1087,7 @@
             <w:r>
               <w:rPr>
                 <w:rFonts w:eastAsia="Times New Roman" w:cs="Courier New" w:ascii="Courier 10 Pitch" w:hAnsi="Courier 10 Pitch"/>
-                <w:color w:val="808030"/>
+                <w:color w:val="auto"/>
                 <w:sz w:val="18"/>
                 <w:szCs w:val="18"/>
                 <w:lang w:eastAsia="es-CL"/>
@@ -1101,7 +1097,7 @@
             <w:r>
               <w:rPr>
                 <w:rFonts w:eastAsia="Times New Roman" w:cs="Courier New" w:ascii="Courier 10 Pitch" w:hAnsi="Courier 10 Pitch"/>
-                <w:color w:val="800080"/>
+                <w:color w:val="auto"/>
                 <w:sz w:val="18"/>
                 <w:szCs w:val="18"/>
                 <w:lang w:eastAsia="es-CL"/>
@@ -1111,7 +1107,7 @@
             <w:r>
               <w:rPr>
                 <w:rFonts w:eastAsia="Times New Roman" w:cs="Courier New" w:ascii="Courier 10 Pitch" w:hAnsi="Courier 10 Pitch"/>
-                <w:color w:val="000000"/>
+                <w:color w:val="auto"/>
                 <w:sz w:val="18"/>
                 <w:szCs w:val="18"/>
                 <w:lang w:eastAsia="es-CL"/>
@@ -1121,7 +1117,7 @@
             <w:r>
               <w:rPr>
                 <w:rFonts w:eastAsia="Times New Roman" w:cs="Courier New" w:ascii="Courier 10 Pitch" w:hAnsi="Courier 10 Pitch"/>
-                <w:color w:val="696969"/>
+                <w:color w:val="auto"/>
                 <w:sz w:val="18"/>
                 <w:szCs w:val="18"/>
                 <w:lang w:eastAsia="es-CL"/>
@@ -1156,7 +1152,7 @@
             <w:r>
               <w:rPr>
                 <w:rFonts w:eastAsia="Times New Roman" w:cs="Courier New" w:ascii="Courier 10 Pitch" w:hAnsi="Courier 10 Pitch"/>
-                <w:color w:val="000000"/>
+                <w:color w:val="auto"/>
                 <w:sz w:val="18"/>
                 <w:szCs w:val="18"/>
                 <w:lang w:eastAsia="es-CL"/>
@@ -1166,7 +1162,7 @@
             <w:r>
               <w:rPr>
                 <w:rFonts w:eastAsia="Times New Roman" w:cs="Courier New" w:ascii="Courier 10 Pitch" w:hAnsi="Courier 10 Pitch"/>
-                <w:color w:val="000000"/>
+                <w:color w:val="auto"/>
                 <w:sz w:val="18"/>
                 <w:szCs w:val="18"/>
                 <w:lang w:eastAsia="es-CL"/>
@@ -1176,7 +1172,7 @@
             <w:r>
               <w:rPr>
                 <w:rFonts w:eastAsia="Times New Roman" w:cs="Courier New" w:ascii="Courier 10 Pitch" w:hAnsi="Courier 10 Pitch"/>
-                <w:color w:val="808030"/>
+                <w:color w:val="auto"/>
                 <w:sz w:val="18"/>
                 <w:szCs w:val="18"/>
                 <w:lang w:eastAsia="es-CL"/>
@@ -1186,7 +1182,7 @@
             <w:r>
               <w:rPr>
                 <w:rFonts w:eastAsia="Times New Roman" w:cs="Courier New" w:ascii="Courier 10 Pitch" w:hAnsi="Courier 10 Pitch"/>
-                <w:color w:val="008C00"/>
+                <w:color w:val="auto"/>
                 <w:sz w:val="18"/>
                 <w:szCs w:val="18"/>
                 <w:lang w:eastAsia="es-CL"/>
@@ -1196,7 +1192,7 @@
             <w:r>
               <w:rPr>
                 <w:rFonts w:eastAsia="Times New Roman" w:cs="Courier New" w:ascii="Courier 10 Pitch" w:hAnsi="Courier 10 Pitch"/>
-                <w:color w:val="808030"/>
+                <w:color w:val="auto"/>
                 <w:sz w:val="18"/>
                 <w:szCs w:val="18"/>
                 <w:lang w:eastAsia="es-CL"/>
@@ -1206,7 +1202,7 @@
             <w:r>
               <w:rPr>
                 <w:rFonts w:eastAsia="Times New Roman" w:cs="Courier New" w:ascii="Courier 10 Pitch" w:hAnsi="Courier 10 Pitch"/>
-                <w:color w:val="800080"/>
+                <w:color w:val="auto"/>
                 <w:sz w:val="18"/>
                 <w:szCs w:val="18"/>
                 <w:lang w:eastAsia="es-CL"/>
@@ -1216,7 +1212,7 @@
             <w:r>
               <w:rPr>
                 <w:rFonts w:eastAsia="Times New Roman" w:cs="Courier New" w:ascii="Courier 10 Pitch" w:hAnsi="Courier 10 Pitch"/>
-                <w:color w:val="000000"/>
+                <w:color w:val="auto"/>
                 <w:sz w:val="18"/>
                 <w:szCs w:val="18"/>
                 <w:lang w:eastAsia="es-CL"/>
@@ -1226,7 +1222,7 @@
             <w:r>
               <w:rPr>
                 <w:rFonts w:eastAsia="Times New Roman" w:cs="Courier New" w:ascii="Courier 10 Pitch" w:hAnsi="Courier 10 Pitch"/>
-                <w:color w:val="696969"/>
+                <w:color w:val="auto"/>
                 <w:sz w:val="18"/>
                 <w:szCs w:val="18"/>
                 <w:lang w:eastAsia="es-CL"/>
@@ -1261,7 +1257,7 @@
             <w:r>
               <w:rPr>
                 <w:rFonts w:eastAsia="Times New Roman" w:cs="Courier New" w:ascii="Courier 10 Pitch" w:hAnsi="Courier 10 Pitch"/>
-                <w:color w:val="000000"/>
+                <w:color w:val="auto"/>
                 <w:sz w:val="18"/>
                 <w:szCs w:val="18"/>
                 <w:lang w:eastAsia="es-CL"/>
@@ -1271,7 +1267,7 @@
             <w:r>
               <w:rPr>
                 <w:rFonts w:eastAsia="Times New Roman" w:cs="Courier New" w:ascii="Courier 10 Pitch" w:hAnsi="Courier 10 Pitch"/>
-                <w:color w:val="000000"/>
+                <w:color w:val="auto"/>
                 <w:sz w:val="18"/>
                 <w:szCs w:val="18"/>
                 <w:lang w:eastAsia="es-CL"/>
@@ -1281,7 +1277,7 @@
             <w:r>
               <w:rPr>
                 <w:rFonts w:eastAsia="Times New Roman" w:cs="Courier New" w:ascii="Courier 10 Pitch" w:hAnsi="Courier 10 Pitch"/>
-                <w:color w:val="808030"/>
+                <w:color w:val="auto"/>
                 <w:sz w:val="18"/>
                 <w:szCs w:val="18"/>
                 <w:lang w:eastAsia="es-CL"/>
@@ -1291,7 +1287,7 @@
             <w:r>
               <w:rPr>
                 <w:rFonts w:eastAsia="Times New Roman" w:cs="Courier New" w:ascii="Courier 10 Pitch" w:hAnsi="Courier 10 Pitch"/>
-                <w:color w:val="000000"/>
+                <w:color w:val="auto"/>
                 <w:sz w:val="18"/>
                 <w:szCs w:val="18"/>
                 <w:lang w:eastAsia="es-CL"/>
@@ -1301,7 +1297,7 @@
             <w:r>
               <w:rPr>
                 <w:rFonts w:eastAsia="Times New Roman" w:cs="Courier New" w:ascii="Courier 10 Pitch" w:hAnsi="Courier 10 Pitch"/>
-                <w:color w:val="808030"/>
+                <w:color w:val="auto"/>
                 <w:sz w:val="18"/>
                 <w:szCs w:val="18"/>
                 <w:lang w:eastAsia="es-CL"/>
@@ -1311,7 +1307,7 @@
             <w:r>
               <w:rPr>
                 <w:rFonts w:eastAsia="Times New Roman" w:cs="Courier New" w:ascii="Courier 10 Pitch" w:hAnsi="Courier 10 Pitch"/>
-                <w:color w:val="000000"/>
+                <w:color w:val="auto"/>
                 <w:sz w:val="18"/>
                 <w:szCs w:val="18"/>
                 <w:lang w:eastAsia="es-CL"/>
@@ -1321,7 +1317,7 @@
             <w:r>
               <w:rPr>
                 <w:rFonts w:eastAsia="Times New Roman" w:cs="Courier New" w:ascii="Courier 10 Pitch" w:hAnsi="Courier 10 Pitch"/>
-                <w:color w:val="808030"/>
+                <w:color w:val="auto"/>
                 <w:sz w:val="18"/>
                 <w:szCs w:val="18"/>
                 <w:lang w:eastAsia="es-CL"/>
@@ -1331,7 +1327,7 @@
             <w:r>
               <w:rPr>
                 <w:rFonts w:eastAsia="Times New Roman" w:cs="Courier New" w:ascii="Courier 10 Pitch" w:hAnsi="Courier 10 Pitch"/>
-                <w:color w:val="800080"/>
+                <w:color w:val="auto"/>
                 <w:sz w:val="18"/>
                 <w:szCs w:val="18"/>
                 <w:lang w:eastAsia="es-CL"/>
@@ -1341,7 +1337,7 @@
             <w:r>
               <w:rPr>
                 <w:rFonts w:eastAsia="Times New Roman" w:cs="Courier New" w:ascii="Courier 10 Pitch" w:hAnsi="Courier 10 Pitch"/>
-                <w:color w:val="000000"/>
+                <w:color w:val="auto"/>
                 <w:sz w:val="18"/>
                 <w:szCs w:val="18"/>
                 <w:lang w:eastAsia="es-CL"/>
@@ -1351,7 +1347,7 @@
             <w:r>
               <w:rPr>
                 <w:rFonts w:eastAsia="Times New Roman" w:cs="Courier New" w:ascii="Courier 10 Pitch" w:hAnsi="Courier 10 Pitch"/>
-                <w:color w:val="696969"/>
+                <w:color w:val="auto"/>
                 <w:sz w:val="18"/>
                 <w:szCs w:val="18"/>
                 <w:lang w:eastAsia="es-CL"/>
@@ -1386,7 +1382,7 @@
             <w:r>
               <w:rPr>
                 <w:rFonts w:eastAsia="Times New Roman" w:cs="Courier New" w:ascii="Courier 10 Pitch" w:hAnsi="Courier 10 Pitch"/>
-                <w:color w:val="000000"/>
+                <w:color w:val="auto"/>
                 <w:sz w:val="18"/>
                 <w:szCs w:val="18"/>
                 <w:lang w:eastAsia="es-CL"/>
@@ -1396,7 +1392,7 @@
             <w:r>
               <w:rPr>
                 <w:rFonts w:eastAsia="Times New Roman" w:cs="Courier New" w:ascii="Courier 10 Pitch" w:hAnsi="Courier 10 Pitch"/>
-                <w:color w:val="000000"/>
+                <w:color w:val="auto"/>
                 <w:sz w:val="18"/>
                 <w:szCs w:val="18"/>
                 <w:lang w:eastAsia="es-CL"/>
@@ -1406,7 +1402,7 @@
             <w:r>
               <w:rPr>
                 <w:rFonts w:eastAsia="Times New Roman" w:cs="Courier New" w:ascii="Courier 10 Pitch" w:hAnsi="Courier 10 Pitch"/>
-                <w:color w:val="808030"/>
+                <w:color w:val="auto"/>
                 <w:sz w:val="18"/>
                 <w:szCs w:val="18"/>
                 <w:lang w:eastAsia="es-CL"/>
@@ -1416,7 +1412,7 @@
             <w:r>
               <w:rPr>
                 <w:rFonts w:eastAsia="Times New Roman" w:cs="Courier New" w:ascii="Courier 10 Pitch" w:hAnsi="Courier 10 Pitch"/>
-                <w:color w:val="008C00"/>
+                <w:color w:val="auto"/>
                 <w:sz w:val="18"/>
                 <w:szCs w:val="18"/>
                 <w:lang w:eastAsia="es-CL"/>
@@ -1426,7 +1422,7 @@
             <w:r>
               <w:rPr>
                 <w:rFonts w:eastAsia="Times New Roman" w:cs="Courier New" w:ascii="Courier 10 Pitch" w:hAnsi="Courier 10 Pitch"/>
-                <w:color w:val="808030"/>
+                <w:color w:val="auto"/>
                 <w:sz w:val="18"/>
                 <w:szCs w:val="18"/>
                 <w:lang w:eastAsia="es-CL"/>
@@ -1436,7 +1432,7 @@
             <w:r>
               <w:rPr>
                 <w:rFonts w:eastAsia="Times New Roman" w:cs="Courier New" w:ascii="Courier 10 Pitch" w:hAnsi="Courier 10 Pitch"/>
-                <w:color w:val="800080"/>
+                <w:color w:val="auto"/>
                 <w:sz w:val="18"/>
                 <w:szCs w:val="18"/>
                 <w:lang w:eastAsia="es-CL"/>
@@ -1446,7 +1442,7 @@
             <w:r>
               <w:rPr>
                 <w:rFonts w:eastAsia="Times New Roman" w:cs="Courier New" w:ascii="Courier 10 Pitch" w:hAnsi="Courier 10 Pitch"/>
-                <w:color w:val="000000"/>
+                <w:color w:val="auto"/>
                 <w:sz w:val="18"/>
                 <w:szCs w:val="18"/>
                 <w:lang w:eastAsia="es-CL"/>
@@ -1456,7 +1452,7 @@
             <w:r>
               <w:rPr>
                 <w:rFonts w:eastAsia="Times New Roman" w:cs="Courier New" w:ascii="Courier 10 Pitch" w:hAnsi="Courier 10 Pitch"/>
-                <w:color w:val="696969"/>
+                <w:color w:val="auto"/>
                 <w:sz w:val="18"/>
                 <w:szCs w:val="18"/>
                 <w:lang w:eastAsia="es-CL"/>
@@ -1491,7 +1487,7 @@
             <w:r>
               <w:rPr>
                 <w:rFonts w:eastAsia="Times New Roman" w:cs="Courier New" w:ascii="Courier 10 Pitch" w:hAnsi="Courier 10 Pitch"/>
-                <w:color w:val="800080"/>
+                <w:color w:val="auto"/>
                 <w:sz w:val="18"/>
                 <w:szCs w:val="18"/>
                 <w:lang w:eastAsia="es-CL"/>
@@ -1512,7 +1508,7 @@
             </w:tcBorders>
             <w:shd w:color="auto" w:fill="DDD9C3" w:themeFill="background2" w:themeFillShade="e6" w:val="clear"/>
             <w:tcMar>
-              <w:left w:w="24" w:type="dxa"/>
+              <w:left w:w="19" w:type="dxa"/>
             </w:tcMar>
           </w:tcPr>
           <w:p>
@@ -1521,7 +1517,7 @@
               <w:spacing w:lineRule="auto" w:line="240" w:before="0" w:after="0"/>
               <w:jc w:val="left"/>
               <w:rPr>
-                <w:sz w:val="18"/>
+                <w:sz w:val="16"/>
                 <w:b/>
                 <w:sz w:val="16"/>
                 <w:b/>
@@ -1556,13 +1552,13 @@
             </w:tcBorders>
             <w:shd w:fill="auto" w:val="clear"/>
             <w:tcMar>
-              <w:left w:w="24" w:type="dxa"/>
+              <w:left w:w="19" w:type="dxa"/>
             </w:tcMar>
           </w:tcPr>
           <w:p>
             <w:pPr>
               <w:pStyle w:val="Normal"/>
-              <w:shd w:fill="FFFFFF" w:val="clear"/>
+              <w:shd w:val="clear" w:color="" w:themeColor="" w:themeTint="" w:themeShade="" w:fill="FFFFFF" w:themeFill="" w:themeFillTint="" w:themeFillShade=""/>
               <w:spacing w:lineRule="auto" w:line="240" w:before="0" w:after="0"/>
               <w:jc w:val="left"/>
               <w:rPr>
@@ -1575,7 +1571,11 @@
               </w:rPr>
             </w:pPr>
             <w:r>
-              <w:rPr/>
+              <w:rPr>
+                <w:rFonts w:ascii="Arial" w:hAnsi="Arial"/>
+                <w:sz w:val="18"/>
+                <w:szCs w:val="18"/>
+              </w:rPr>
               <w:t>El LED parpadea cada 1 segundo</w:t>
             </w:r>
             <w:r/>
@@ -1592,7 +1592,7 @@
             </w:tcBorders>
             <w:shd w:color="auto" w:fill="DDD9C3" w:themeFill="background2" w:themeFillShade="e6" w:val="clear"/>
             <w:tcMar>
-              <w:left w:w="24" w:type="dxa"/>
+              <w:left w:w="19" w:type="dxa"/>
             </w:tcMar>
           </w:tcPr>
           <w:p>
@@ -1624,7 +1624,7 @@
             </w:tcBorders>
             <w:shd w:fill="auto" w:val="clear"/>
             <w:tcMar>
-              <w:left w:w="24" w:type="dxa"/>
+              <w:left w:w="19" w:type="dxa"/>
             </w:tcMar>
           </w:tcPr>
           <w:p>
@@ -1814,7 +1814,7 @@
     <w:pPr>
       <w:pStyle w:val="Header"/>
       <w:pBdr>
-        <w:bottom w:val="single" w:sz="2" w:space="1" w:color="000000"/>
+        <w:bottom w:val="single" w:sz="2" w:space="1" w:color="000001"/>
       </w:pBdr>
     </w:pPr>
     <w:r>
@@ -1825,13 +1825,6 @@
       </w:rPr>
       <w:t>Taller de Arduino</w:t>
       <w:tab/>
-    </w:r>
-    <w:r>
-      <w:rPr>
-        <w:rFonts w:ascii="Arial" w:hAnsi="Arial"/>
-        <w:sz w:val="18"/>
-        <w:szCs w:val="18"/>
-      </w:rPr>
       <w:tab/>
     </w:r>
     <w:r>
@@ -1890,16 +1883,21 @@
   <w:p>
     <w:pPr>
       <w:pStyle w:val="Header"/>
-      <w:pBdr/>
       <w:rPr>
         <w:sz w:val="18"/>
         <w:sz w:val="18"/>
         <w:szCs w:val="18"/>
-        <w:rFonts w:ascii="Arial" w:hAnsi="Arial"/>
+        <w:rFonts w:ascii="Arial" w:hAnsi="Arial" w:eastAsia="Calibri" w:cs="" w:cstheme="minorBidi" w:eastAsiaTheme="minorHAnsi"/>
+        <w:color w:val="00000A"/>
+        <w:lang w:val="es-CL" w:eastAsia="en-US" w:bidi="ar-SA"/>
       </w:rPr>
     </w:pPr>
     <w:r>
-      <w:rPr/>
+      <w:rPr>
+        <w:rFonts w:ascii="Arial" w:hAnsi="Arial"/>
+        <w:sz w:val="18"/>
+        <w:szCs w:val="18"/>
+      </w:rPr>
     </w:r>
     <w:r/>
   </w:p>
@@ -2423,7 +2421,6 @@
     <w:unhideWhenUsed/>
     <w:rsid w:val="00e84e55"/>
     <w:pPr>
-      <w:pBdr/>
       <w:shd w:fill="FFFFFF" w:val="clear"/>
       <w:tabs>
         <w:tab w:val="center" w:pos="4419" w:leader="none"/>

</xml_diff>